<commit_message>
Minor tweak to language doc
</commit_message>
<xml_diff>
--- a/docs/AddingLanguages.docx
+++ b/docs/AddingLanguages.docx
@@ -72,8 +72,6 @@
         </w:rPr>
         <w:tab/>
       </w:r>
-      <w:bookmarkStart w:id="0" w:name="_GoBack"/>
-      <w:bookmarkEnd w:id="0"/>
       <w:r>
         <w:rPr>
           <w:b/>
@@ -246,6 +244,51 @@
       <w:r>
         <w:t xml:space="preserve"> for Droplet.</w:t>
       </w:r>
+      <w:r>
+        <w:t xml:space="preserve"> </w:t>
+      </w:r>
+      <w:r>
+        <w:rPr>
+          <w:b/>
+        </w:rPr>
+        <w:t>NOTE: the grammar file must be modified / updated so that it can be handled properly by Droplet in some cases by duplicating grammar nodes and adding _</w:t>
+      </w:r>
+      <w:proofErr w:type="spellStart"/>
+      <w:r>
+        <w:rPr>
+          <w:b/>
+        </w:rPr>
+        <w:t>DropletFile</w:t>
+      </w:r>
+      <w:proofErr w:type="spellEnd"/>
+      <w:r>
+        <w:rPr>
+          <w:b/>
+        </w:rPr>
+        <w:t xml:space="preserve"> </w:t>
+      </w:r>
+      <w:proofErr w:type="gramStart"/>
+      <w:r>
+        <w:rPr>
+          <w:b/>
+        </w:rPr>
+        <w:t>in order to</w:t>
+      </w:r>
+      <w:proofErr w:type="gramEnd"/>
+      <w:r>
+        <w:rPr>
+          <w:b/>
+        </w:rPr>
+        <w:t xml:space="preserve"> handle EOF elements.</w:t>
+      </w:r>
+      <w:r>
+        <w:t xml:space="preserve"> </w:t>
+      </w:r>
+      <w:r>
+        <w:t>This may be language-dependent; I’m still exploring whether any language do not need this. Your mileage may vary.</w:t>
+      </w:r>
+      <w:bookmarkStart w:id="0" w:name="_GoBack"/>
+      <w:bookmarkEnd w:id="0"/>
     </w:p>
     <w:p>
       <w:pPr>
@@ -314,10 +357,7 @@
       </w:r>
       <w:proofErr w:type="spellStart"/>
       <w:r>
-        <w:t>NewLanguage</w:t>
-      </w:r>
-      <w:r>
-        <w:t>Lexer</w:t>
+        <w:t>NewLanguageLexer</w:t>
       </w:r>
       <w:proofErr w:type="spellEnd"/>
       <w:r>
@@ -349,8 +389,6 @@
       </w:r>
       <w:r>
         <w:br/>
-      </w:r>
-      <w:r>
         <w:t>'</w:t>
       </w:r>
       <w:proofErr w:type="spellStart"/>
@@ -525,7 +563,17 @@
       </w:r>
     </w:p>
     <w:p>
-      <w:r>
+      <w:pPr>
+        <w:rPr>
+          <w:b/>
+          <w:u w:val="single"/>
+        </w:rPr>
+      </w:pPr>
+      <w:r>
+        <w:rPr>
+          <w:b/>
+          <w:u w:val="single"/>
+        </w:rPr>
         <w:t>Language Definition File</w:t>
       </w:r>
     </w:p>
@@ -585,6 +633,7 @@
     </w:p>
     <w:p>
       <w:r>
+        <w:lastRenderedPageBreak/>
         <w:t>The most complete language file is the C language definition; Java (not JVM!) is also a good place to look for ideas.</w:t>
       </w:r>
     </w:p>

</xml_diff>